<commit_message>
Added ended lab-03, lab-04
</commit_message>
<xml_diff>
--- a/labs/lab04/report/report.docx
+++ b/labs/lab04/report/report.docx
@@ -153,7 +153,7 @@
       </w:r>
     </w:p>
     <w:bookmarkEnd w:id="20"/>
-    <w:bookmarkStart w:id="49" w:name="выполнение-лабораторной-работы"/>
+    <w:bookmarkStart w:id="57" w:name="выполнение-лабораторной-работы"/>
     <w:p>
       <w:pPr>
         <w:pStyle w:val="Heading1"/>
@@ -629,24 +629,133 @@
         <w:pStyle w:val="BodyText"/>
       </w:pPr>
       <w:r>
-        <w:t xml:space="preserve">Для корректного отображения скриншотов разместим их в каталоге image (рис.</w:t>
-      </w:r>
-      <w:r>
-        <w:t xml:space="preserve"> </w:t>
-      </w:r>
-      <w:r>
-        <w:rPr>
-          <w:bCs/>
-          <w:b/>
-        </w:rPr>
-        <w:t xml:space="preserve">¿fig:fig8?</w:t>
-      </w:r>
-      <w:r>
-        <w:t xml:space="preserve">)</w:t>
-      </w:r>
-    </w:p>
-    <w:bookmarkEnd w:id="49"/>
-    <w:bookmarkStart w:id="50" w:name="выводы"/>
+        <w:t xml:space="preserve">Для корректного отображения скриншотов разместим их в каталоге image (рис. 8)</w:t>
+      </w:r>
+    </w:p>
+    <w:p>
+      <w:pPr>
+        <w:pStyle w:val="CaptionedFigure"/>
+      </w:pPr>
+      <w:bookmarkStart w:id="52" w:name="fig:fig8"/>
+      <w:r>
+        <w:drawing>
+          <wp:inline>
+            <wp:extent cx="5334000" cy="3309722"/>
+            <wp:effectExtent b="0" l="0" r="0" t="0"/>
+            <wp:docPr descr="Рис. 8: Каталог …/arch-pc/labs/lab04/report/image" title="" id="50" name="Picture"/>
+            <a:graphic>
+              <a:graphicData uri="http://schemas.openxmlformats.org/drawingml/2006/picture">
+                <pic:pic>
+                  <pic:nvPicPr>
+                    <pic:cNvPr descr="image/8.png" id="51" name="Picture"/>
+                    <pic:cNvPicPr>
+                      <a:picLocks noChangeArrowheads="1" noChangeAspect="1"/>
+                    </pic:cNvPicPr>
+                  </pic:nvPicPr>
+                  <pic:blipFill>
+                    <a:blip r:embed="rId49"/>
+                    <a:stretch>
+                      <a:fillRect/>
+                    </a:stretch>
+                  </pic:blipFill>
+                  <pic:spPr bwMode="auto">
+                    <a:xfrm>
+                      <a:off x="0" y="0"/>
+                      <a:ext cx="5334000" cy="3309722"/>
+                    </a:xfrm>
+                    <a:prstGeom prst="rect">
+                      <a:avLst/>
+                    </a:prstGeom>
+                    <a:noFill/>
+                    <a:ln w="9525">
+                      <a:noFill/>
+                      <a:headEnd/>
+                      <a:tailEnd/>
+                    </a:ln>
+                  </pic:spPr>
+                </pic:pic>
+              </a:graphicData>
+            </a:graphic>
+          </wp:inline>
+        </w:drawing>
+      </w:r>
+      <w:bookmarkEnd w:id="52"/>
+    </w:p>
+    <w:p>
+      <w:pPr>
+        <w:pStyle w:val="ImageCaption"/>
+      </w:pPr>
+      <w:r>
+        <w:t xml:space="preserve">Рис. 8: Каталог …/arch-pc/labs/lab04/report/image</w:t>
+      </w:r>
+    </w:p>
+    <w:p>
+      <w:pPr>
+        <w:pStyle w:val="BodyText"/>
+      </w:pPr>
+      <w:r>
+        <w:t xml:space="preserve">Загрузим файлы на Github (рис. 9)</w:t>
+      </w:r>
+    </w:p>
+    <w:p>
+      <w:pPr>
+        <w:pStyle w:val="CaptionedFigure"/>
+      </w:pPr>
+      <w:bookmarkStart w:id="56" w:name="fig:fig9"/>
+      <w:r>
+        <w:drawing>
+          <wp:inline>
+            <wp:extent cx="5334000" cy="2031213"/>
+            <wp:effectExtent b="0" l="0" r="0" t="0"/>
+            <wp:docPr descr="Рис. 9: Загрузка файлов на Github" title="" id="54" name="Picture"/>
+            <a:graphic>
+              <a:graphicData uri="http://schemas.openxmlformats.org/drawingml/2006/picture">
+                <pic:pic>
+                  <pic:nvPicPr>
+                    <pic:cNvPr descr="image/9.png" id="55" name="Picture"/>
+                    <pic:cNvPicPr>
+                      <a:picLocks noChangeArrowheads="1" noChangeAspect="1"/>
+                    </pic:cNvPicPr>
+                  </pic:nvPicPr>
+                  <pic:blipFill>
+                    <a:blip r:embed="rId53"/>
+                    <a:stretch>
+                      <a:fillRect/>
+                    </a:stretch>
+                  </pic:blipFill>
+                  <pic:spPr bwMode="auto">
+                    <a:xfrm>
+                      <a:off x="0" y="0"/>
+                      <a:ext cx="5334000" cy="2031213"/>
+                    </a:xfrm>
+                    <a:prstGeom prst="rect">
+                      <a:avLst/>
+                    </a:prstGeom>
+                    <a:noFill/>
+                    <a:ln w="9525">
+                      <a:noFill/>
+                      <a:headEnd/>
+                      <a:tailEnd/>
+                    </a:ln>
+                  </pic:spPr>
+                </pic:pic>
+              </a:graphicData>
+            </a:graphic>
+          </wp:inline>
+        </w:drawing>
+      </w:r>
+      <w:bookmarkEnd w:id="56"/>
+    </w:p>
+    <w:p>
+      <w:pPr>
+        <w:pStyle w:val="ImageCaption"/>
+      </w:pPr>
+      <w:r>
+        <w:t xml:space="preserve">Рис. 9: Загрузка файлов на Github</w:t>
+      </w:r>
+    </w:p>
+    <w:bookmarkEnd w:id="57"/>
+    <w:bookmarkStart w:id="78" w:name="X33a5db1c0406ef43d93c9262044c6a22182ec0b"/>
     <w:p>
       <w:pPr>
         <w:pStyle w:val="Heading1"/>
@@ -661,6 +770,364 @@
         <w:tab/>
       </w:r>
       <w:r>
+        <w:t xml:space="preserve">Выполнение задания для самостоятельной работы</w:t>
+      </w:r>
+    </w:p>
+    <w:p>
+      <w:pPr>
+        <w:pStyle w:val="FirstParagraph"/>
+      </w:pPr>
+      <w:r>
+        <w:t xml:space="preserve">Ссылка на отчет о выполнении лабораторной работы №3 на GitHub:</w:t>
+      </w:r>
+      <w:r>
+        <w:t xml:space="preserve"> </w:t>
+      </w:r>
+      <w:r>
+        <w:t xml:space="preserve">https://github.com/aaliechtenstein/study_2022-2023_arh-pc/tree/master/labs/lab03</w:t>
+      </w:r>
+    </w:p>
+    <w:p>
+      <w:pPr>
+        <w:pStyle w:val="BodyText"/>
+      </w:pPr>
+      <w:r>
+        <w:t xml:space="preserve">Перейдем в каталог отчета о выполнении лабораторной работы №3 и выведем содержимое (рис. 10)</w:t>
+      </w:r>
+    </w:p>
+    <w:p>
+      <w:pPr>
+        <w:pStyle w:val="CaptionedFigure"/>
+      </w:pPr>
+      <w:bookmarkStart w:id="61" w:name="fig:fig10"/>
+      <w:r>
+        <w:drawing>
+          <wp:inline>
+            <wp:extent cx="5334000" cy="287665"/>
+            <wp:effectExtent b="0" l="0" r="0" t="0"/>
+            <wp:docPr descr="Рис. 10: Переход в каталог …/arch-pc/labs/lab03/report и вывод содержимого" title="" id="59" name="Picture"/>
+            <a:graphic>
+              <a:graphicData uri="http://schemas.openxmlformats.org/drawingml/2006/picture">
+                <pic:pic>
+                  <pic:nvPicPr>
+                    <pic:cNvPr descr="image/10.png" id="60" name="Picture"/>
+                    <pic:cNvPicPr>
+                      <a:picLocks noChangeArrowheads="1" noChangeAspect="1"/>
+                    </pic:cNvPicPr>
+                  </pic:nvPicPr>
+                  <pic:blipFill>
+                    <a:blip r:embed="rId58"/>
+                    <a:stretch>
+                      <a:fillRect/>
+                    </a:stretch>
+                  </pic:blipFill>
+                  <pic:spPr bwMode="auto">
+                    <a:xfrm>
+                      <a:off x="0" y="0"/>
+                      <a:ext cx="5334000" cy="287665"/>
+                    </a:xfrm>
+                    <a:prstGeom prst="rect">
+                      <a:avLst/>
+                    </a:prstGeom>
+                    <a:noFill/>
+                    <a:ln w="9525">
+                      <a:noFill/>
+                      <a:headEnd/>
+                      <a:tailEnd/>
+                    </a:ln>
+                  </pic:spPr>
+                </pic:pic>
+              </a:graphicData>
+            </a:graphic>
+          </wp:inline>
+        </w:drawing>
+      </w:r>
+      <w:bookmarkEnd w:id="61"/>
+    </w:p>
+    <w:p>
+      <w:pPr>
+        <w:pStyle w:val="ImageCaption"/>
+      </w:pPr>
+      <w:r>
+        <w:t xml:space="preserve">Рис. 10: Переход в каталог …/arch-pc/labs/lab03/report и вывод содержимого</w:t>
+      </w:r>
+    </w:p>
+    <w:p>
+      <w:pPr>
+        <w:pStyle w:val="BodyText"/>
+      </w:pPr>
+      <w:r>
+        <w:t xml:space="preserve">Добавим в каталог …/arch-pc/labs/lab03/report/image все скриншоты, использовавшиеся в данном отчете (рис. 11)</w:t>
+      </w:r>
+    </w:p>
+    <w:p>
+      <w:pPr>
+        <w:pStyle w:val="CaptionedFigure"/>
+      </w:pPr>
+      <w:bookmarkStart w:id="65" w:name="fig:fig11"/>
+      <w:r>
+        <w:drawing>
+          <wp:inline>
+            <wp:extent cx="5334000" cy="3301716"/>
+            <wp:effectExtent b="0" l="0" r="0" t="0"/>
+            <wp:docPr descr="Рис. 11: Каталог …/arch-pc/labs/lab03/report/image с добавленными скриншотами" title="" id="63" name="Picture"/>
+            <a:graphic>
+              <a:graphicData uri="http://schemas.openxmlformats.org/drawingml/2006/picture">
+                <pic:pic>
+                  <pic:nvPicPr>
+                    <pic:cNvPr descr="image/11.png" id="64" name="Picture"/>
+                    <pic:cNvPicPr>
+                      <a:picLocks noChangeArrowheads="1" noChangeAspect="1"/>
+                    </pic:cNvPicPr>
+                  </pic:nvPicPr>
+                  <pic:blipFill>
+                    <a:blip r:embed="rId62"/>
+                    <a:stretch>
+                      <a:fillRect/>
+                    </a:stretch>
+                  </pic:blipFill>
+                  <pic:spPr bwMode="auto">
+                    <a:xfrm>
+                      <a:off x="0" y="0"/>
+                      <a:ext cx="5334000" cy="3301716"/>
+                    </a:xfrm>
+                    <a:prstGeom prst="rect">
+                      <a:avLst/>
+                    </a:prstGeom>
+                    <a:noFill/>
+                    <a:ln w="9525">
+                      <a:noFill/>
+                      <a:headEnd/>
+                      <a:tailEnd/>
+                    </a:ln>
+                  </pic:spPr>
+                </pic:pic>
+              </a:graphicData>
+            </a:graphic>
+          </wp:inline>
+        </w:drawing>
+      </w:r>
+      <w:bookmarkEnd w:id="65"/>
+    </w:p>
+    <w:p>
+      <w:pPr>
+        <w:pStyle w:val="ImageCaption"/>
+      </w:pPr>
+      <w:r>
+        <w:t xml:space="preserve">Рис. 11: Каталог …/arch-pc/labs/lab03/report/image с добавленными скриншотами</w:t>
+      </w:r>
+    </w:p>
+    <w:p>
+      <w:pPr>
+        <w:pStyle w:val="BodyText"/>
+      </w:pPr>
+      <w:r>
+        <w:t xml:space="preserve">Изменим содержимое report.md, где опишем отчет о выполнении лабораторной работы №3 (рис. 12)</w:t>
+      </w:r>
+    </w:p>
+    <w:p>
+      <w:pPr>
+        <w:pStyle w:val="CaptionedFigure"/>
+      </w:pPr>
+      <w:bookmarkStart w:id="69" w:name="fig:fig12"/>
+      <w:r>
+        <w:drawing>
+          <wp:inline>
+            <wp:extent cx="5334000" cy="2707540"/>
+            <wp:effectExtent b="0" l="0" r="0" t="0"/>
+            <wp:docPr descr="Рис. 12: Правка содержимого …/arch-pc/labs/lab03/report/report.md" title="" id="67" name="Picture"/>
+            <a:graphic>
+              <a:graphicData uri="http://schemas.openxmlformats.org/drawingml/2006/picture">
+                <pic:pic>
+                  <pic:nvPicPr>
+                    <pic:cNvPr descr="image/12.png" id="68" name="Picture"/>
+                    <pic:cNvPicPr>
+                      <a:picLocks noChangeArrowheads="1" noChangeAspect="1"/>
+                    </pic:cNvPicPr>
+                  </pic:nvPicPr>
+                  <pic:blipFill>
+                    <a:blip r:embed="rId66"/>
+                    <a:stretch>
+                      <a:fillRect/>
+                    </a:stretch>
+                  </pic:blipFill>
+                  <pic:spPr bwMode="auto">
+                    <a:xfrm>
+                      <a:off x="0" y="0"/>
+                      <a:ext cx="5334000" cy="2707540"/>
+                    </a:xfrm>
+                    <a:prstGeom prst="rect">
+                      <a:avLst/>
+                    </a:prstGeom>
+                    <a:noFill/>
+                    <a:ln w="9525">
+                      <a:noFill/>
+                      <a:headEnd/>
+                      <a:tailEnd/>
+                    </a:ln>
+                  </pic:spPr>
+                </pic:pic>
+              </a:graphicData>
+            </a:graphic>
+          </wp:inline>
+        </w:drawing>
+      </w:r>
+      <w:bookmarkEnd w:id="69"/>
+    </w:p>
+    <w:p>
+      <w:pPr>
+        <w:pStyle w:val="ImageCaption"/>
+      </w:pPr>
+      <w:r>
+        <w:t xml:space="preserve">Рис. 12: Правка содержимого …/arch-pc/labs/lab03/report/report.md</w:t>
+      </w:r>
+    </w:p>
+    <w:p>
+      <w:pPr>
+        <w:pStyle w:val="BodyText"/>
+      </w:pPr>
+      <w:r>
+        <w:t xml:space="preserve">Проведем компиляцию шаблона с использованием Makefile (рис. 13)</w:t>
+      </w:r>
+    </w:p>
+    <w:p>
+      <w:pPr>
+        <w:pStyle w:val="CaptionedFigure"/>
+      </w:pPr>
+      <w:bookmarkStart w:id="73" w:name="fig:fig13"/>
+      <w:r>
+        <w:drawing>
+          <wp:inline>
+            <wp:extent cx="5334000" cy="246708"/>
+            <wp:effectExtent b="0" l="0" r="0" t="0"/>
+            <wp:docPr descr="Рис. 13: Компиляция шаблона лабораторной работы №3" title="" id="71" name="Picture"/>
+            <a:graphic>
+              <a:graphicData uri="http://schemas.openxmlformats.org/drawingml/2006/picture">
+                <pic:pic>
+                  <pic:nvPicPr>
+                    <pic:cNvPr descr="image/13.png" id="72" name="Picture"/>
+                    <pic:cNvPicPr>
+                      <a:picLocks noChangeArrowheads="1" noChangeAspect="1"/>
+                    </pic:cNvPicPr>
+                  </pic:nvPicPr>
+                  <pic:blipFill>
+                    <a:blip r:embed="rId70"/>
+                    <a:stretch>
+                      <a:fillRect/>
+                    </a:stretch>
+                  </pic:blipFill>
+                  <pic:spPr bwMode="auto">
+                    <a:xfrm>
+                      <a:off x="0" y="0"/>
+                      <a:ext cx="5334000" cy="246708"/>
+                    </a:xfrm>
+                    <a:prstGeom prst="rect">
+                      <a:avLst/>
+                    </a:prstGeom>
+                    <a:noFill/>
+                    <a:ln w="9525">
+                      <a:noFill/>
+                      <a:headEnd/>
+                      <a:tailEnd/>
+                    </a:ln>
+                  </pic:spPr>
+                </pic:pic>
+              </a:graphicData>
+            </a:graphic>
+          </wp:inline>
+        </w:drawing>
+      </w:r>
+      <w:bookmarkEnd w:id="73"/>
+    </w:p>
+    <w:p>
+      <w:pPr>
+        <w:pStyle w:val="ImageCaption"/>
+      </w:pPr>
+      <w:r>
+        <w:t xml:space="preserve">Рис. 13: Компиляция шаблона лабораторной работы №3</w:t>
+      </w:r>
+    </w:p>
+    <w:p>
+      <w:pPr>
+        <w:pStyle w:val="BodyText"/>
+      </w:pPr>
+      <w:r>
+        <w:t xml:space="preserve">Выведем содержимое каталога …/arch-pc/labs/lab03/report (рис. 14)</w:t>
+      </w:r>
+    </w:p>
+    <w:p>
+      <w:pPr>
+        <w:pStyle w:val="CaptionedFigure"/>
+      </w:pPr>
+      <w:bookmarkStart w:id="77" w:name="fig:fig14"/>
+      <w:r>
+        <w:drawing>
+          <wp:inline>
+            <wp:extent cx="5334000" cy="198844"/>
+            <wp:effectExtent b="0" l="0" r="0" t="0"/>
+            <wp:docPr descr="Рис. 14: Вывод содержимого каталога" title="" id="75" name="Picture"/>
+            <a:graphic>
+              <a:graphicData uri="http://schemas.openxmlformats.org/drawingml/2006/picture">
+                <pic:pic>
+                  <pic:nvPicPr>
+                    <pic:cNvPr descr="image/14.png" id="76" name="Picture"/>
+                    <pic:cNvPicPr>
+                      <a:picLocks noChangeArrowheads="1" noChangeAspect="1"/>
+                    </pic:cNvPicPr>
+                  </pic:nvPicPr>
+                  <pic:blipFill>
+                    <a:blip r:embed="rId74"/>
+                    <a:stretch>
+                      <a:fillRect/>
+                    </a:stretch>
+                  </pic:blipFill>
+                  <pic:spPr bwMode="auto">
+                    <a:xfrm>
+                      <a:off x="0" y="0"/>
+                      <a:ext cx="5334000" cy="198844"/>
+                    </a:xfrm>
+                    <a:prstGeom prst="rect">
+                      <a:avLst/>
+                    </a:prstGeom>
+                    <a:noFill/>
+                    <a:ln w="9525">
+                      <a:noFill/>
+                      <a:headEnd/>
+                      <a:tailEnd/>
+                    </a:ln>
+                  </pic:spPr>
+                </pic:pic>
+              </a:graphicData>
+            </a:graphic>
+          </wp:inline>
+        </w:drawing>
+      </w:r>
+      <w:bookmarkEnd w:id="77"/>
+    </w:p>
+    <w:p>
+      <w:pPr>
+        <w:pStyle w:val="ImageCaption"/>
+      </w:pPr>
+      <w:r>
+        <w:t xml:space="preserve">Рис. 14: Вывод содержимого каталога</w:t>
+      </w:r>
+    </w:p>
+    <w:bookmarkEnd w:id="78"/>
+    <w:bookmarkStart w:id="79" w:name="выводы"/>
+    <w:p>
+      <w:pPr>
+        <w:pStyle w:val="Heading1"/>
+      </w:pPr>
+      <w:r>
+        <w:rPr>
+          <w:rStyle w:val="SectionNumber"/>
+        </w:rPr>
+        <w:t xml:space="preserve">4</w:t>
+      </w:r>
+      <w:r>
+        <w:tab/>
+      </w:r>
+      <w:r>
         <w:t xml:space="preserve">Выводы</w:t>
       </w:r>
     </w:p>
@@ -672,7 +1139,7 @@
         <w:t xml:space="preserve">В процессе выполнения лабораторной работы были получены практические навыки оформления отчетов с помощью легковесного языка разметки Markdown.</w:t>
       </w:r>
     </w:p>
-    <w:bookmarkEnd w:id="50"/>
+    <w:bookmarkEnd w:id="79"/>
     <w:sectPr/>
   </w:body>
 </w:document>

</xml_diff>